<commit_message>
change the planning 4
</commit_message>
<xml_diff>
--- a/Sprint Planning/4th June-  Review, Retrospective, Sprint planning.docx
+++ b/Sprint Planning/4th June-  Review, Retrospective, Sprint planning.docx
@@ -973,58 +973,30 @@
           <w:bCs/>
         </w:rPr>
         <w:tab/>
-        <w:t xml:space="preserve">-1-  </w:t>
-      </w:r>
-      <w:r>
-        <w:rPr>
-          <w:b/>
-          <w:bCs/>
-        </w:rPr>
-        <w:t>Figure out what we need to do with the dashboard</w:t>
-      </w:r>
-      <w:r>
-        <w:rPr>
-          <w:b/>
-          <w:bCs/>
-        </w:rPr>
-        <w:t xml:space="preserve"> (priority High)</w:t>
-      </w:r>
-    </w:p>
-    <w:p>
-      <w:pPr>
-        <w:rPr>
-          <w:b/>
-          <w:bCs/>
-        </w:rPr>
-      </w:pPr>
-      <w:r>
-        <w:rPr>
-          <w:b/>
-          <w:bCs/>
-        </w:rPr>
-        <w:tab/>
-      </w:r>
-      <w:r>
-        <w:rPr>
-          <w:b/>
-          <w:bCs/>
-        </w:rPr>
-        <w:tab/>
-        <w:t xml:space="preserve">-2- </w:t>
-      </w:r>
-      <w:r>
-        <w:rPr>
-          <w:b/>
-          <w:bCs/>
-        </w:rPr>
-        <w:t>check how to connect the pipeline to the dashboard</w:t>
-      </w:r>
-      <w:r>
-        <w:rPr>
-          <w:b/>
-          <w:bCs/>
-        </w:rPr>
-        <w:t xml:space="preserve"> (priority High)</w:t>
+        <w:t>-1-  Figure out what we need to do with the dashboard (priority High)</w:t>
+      </w:r>
+    </w:p>
+    <w:p>
+      <w:pPr>
+        <w:rPr>
+          <w:b/>
+          <w:bCs/>
+        </w:rPr>
+      </w:pPr>
+      <w:r>
+        <w:rPr>
+          <w:b/>
+          <w:bCs/>
+        </w:rPr>
+        <w:tab/>
+      </w:r>
+      <w:r>
+        <w:rPr>
+          <w:b/>
+          <w:bCs/>
+        </w:rPr>
+        <w:tab/>
+        <w:t>-2- check how to connect the pipeline to the dashboard (priority High)</w:t>
       </w:r>
     </w:p>
     <w:p>
@@ -1093,21 +1065,7 @@
           <w:bCs/>
         </w:rPr>
         <w:tab/>
-        <w:t xml:space="preserve">-5- </w:t>
-      </w:r>
-      <w:r>
-        <w:rPr>
-          <w:b/>
-          <w:bCs/>
-        </w:rPr>
-        <w:t>search the simplest stack for the dashboard</w:t>
-      </w:r>
-      <w:r>
-        <w:rPr>
-          <w:b/>
-          <w:bCs/>
-        </w:rPr>
-        <w:t xml:space="preserve"> (meduim)</w:t>
+        <w:t>-5- search the simplest stack for the dashboard (meduim)</w:t>
       </w:r>
     </w:p>
     <w:p>
@@ -1286,7 +1244,21 @@
           <w:bCs/>
         </w:rPr>
         <w:tab/>
-        <w:t>Search the simplest stack for the dashboard ()</w:t>
+        <w:t>Search the simplest stack for the dashboard (</w:t>
+      </w:r>
+      <w:r>
+        <w:rPr>
+          <w:b/>
+          <w:bCs/>
+        </w:rPr>
+        <w:t>Aadit</w:t>
+      </w:r>
+      <w:r>
+        <w:rPr>
+          <w:b/>
+          <w:bCs/>
+        </w:rPr>
+        <w:t>)</w:t>
       </w:r>
     </w:p>
     <w:p>

</xml_diff>